<commit_message>
Added Class Node On Design Notes
</commit_message>
<xml_diff>
--- a/Design Material/CSCI 6461_Computer Simulator Project_Design Notes_v0.1.docx
+++ b/Design Material/CSCI 6461_Computer Simulator Project_Design Notes_v0.1.docx
@@ -563,8 +563,16 @@
         <w:rPr>
           <w:sz w:val="24"/>
         </w:rPr>
-        <w:t>Repository: GitHub</w:t>
-      </w:r>
+        <w:t xml:space="preserve">Repository: </w:t>
+      </w:r>
+      <w:bookmarkStart w:id="0" w:name="_GoBack"/>
+      <w:r>
+        <w:rPr>
+          <w:sz w:val="24"/>
+        </w:rPr>
+        <w:t>GitHub</w:t>
+      </w:r>
+      <w:bookmarkEnd w:id="0"/>
     </w:p>
     <w:p>
       <w:pPr>
@@ -765,16 +773,233 @@
           <w:rFonts w:ascii="Times New Roman" w:hAnsi="Times New Roman" w:cs="Times New Roman"/>
           <w:color w:val="000000" w:themeColor="text1"/>
         </w:rPr>
-        <w:t>Data Types and Data Structure</w:t>
+        <w:t>API Maps</w:t>
       </w:r>
       <w:r>
         <w:rPr>
           <w:rFonts w:ascii="Times New Roman" w:hAnsi="Times New Roman" w:cs="Times New Roman"/>
           <w:color w:val="000000" w:themeColor="text1"/>
         </w:rPr>
-        <w:t xml:space="preserve"> //??? Maybe I’ll remove this</w:t>
-      </w:r>
-    </w:p>
+        <w:t>: All labels on the left of Class Node are class properties; All labels on the right of Class Node are functions;</w:t>
+      </w:r>
+    </w:p>
+    <w:p/>
+    <w:p/>
+    <w:p/>
+    <w:p/>
+    <w:p>
+      <w:pPr>
+        <w:jc w:val="right"/>
+      </w:pPr>
+      <w:r>
+        <w:rPr>
+          <w:noProof/>
+        </w:rPr>
+        <w:drawing>
+          <wp:inline distT="0" distB="0" distL="0" distR="0" wp14:anchorId="6AE87AF6" wp14:editId="500F3F44">
+            <wp:extent cx="5423535" cy="2631089"/>
+            <wp:effectExtent l="0" t="0" r="12065" b="10795"/>
+            <wp:docPr id="1" name="Picture 1" descr="../../../Desktop/GUIPanel.png"/>
+            <wp:cNvGraphicFramePr>
+              <a:graphicFrameLocks xmlns:a="http://schemas.openxmlformats.org/drawingml/2006/main" noChangeAspect="1"/>
+            </wp:cNvGraphicFramePr>
+            <a:graphic xmlns:a="http://schemas.openxmlformats.org/drawingml/2006/main">
+              <a:graphicData uri="http://schemas.openxmlformats.org/drawingml/2006/picture">
+                <pic:pic xmlns:pic="http://schemas.openxmlformats.org/drawingml/2006/picture">
+                  <pic:nvPicPr>
+                    <pic:cNvPr id="0" name="Picture 1" descr="../../../Desktop/GUIPanel.png"/>
+                    <pic:cNvPicPr>
+                      <a:picLocks noChangeAspect="1" noChangeArrowheads="1"/>
+                    </pic:cNvPicPr>
+                  </pic:nvPicPr>
+                  <pic:blipFill>
+                    <a:blip r:embed="rId9" cstate="print">
+                      <a:extLst>
+                        <a:ext uri="{28A0092B-C50C-407E-A947-70E740481C1C}">
+                          <a14:useLocalDpi xmlns:a14="http://schemas.microsoft.com/office/drawing/2010/main" val="0"/>
+                        </a:ext>
+                      </a:extLst>
+                    </a:blip>
+                    <a:srcRect/>
+                    <a:stretch>
+                      <a:fillRect/>
+                    </a:stretch>
+                  </pic:blipFill>
+                  <pic:spPr bwMode="auto">
+                    <a:xfrm>
+                      <a:off x="0" y="0"/>
+                      <a:ext cx="5426986" cy="2632763"/>
+                    </a:xfrm>
+                    <a:prstGeom prst="rect">
+                      <a:avLst/>
+                    </a:prstGeom>
+                    <a:noFill/>
+                    <a:ln>
+                      <a:noFill/>
+                    </a:ln>
+                  </pic:spPr>
+                </pic:pic>
+              </a:graphicData>
+            </a:graphic>
+          </wp:inline>
+        </w:drawing>
+      </w:r>
+    </w:p>
+    <w:p/>
+    <w:p>
+      <w:pPr>
+        <w:jc w:val="center"/>
+      </w:pPr>
+      <w:r>
+        <w:t>GUIPanel Class Node</w:t>
+      </w:r>
+    </w:p>
+    <w:p/>
+    <w:p/>
+    <w:p/>
+    <w:p/>
+    <w:p/>
+    <w:p/>
+    <w:p>
+      <w:pPr>
+        <w:jc w:val="right"/>
+      </w:pPr>
+      <w:r>
+        <w:rPr>
+          <w:noProof/>
+        </w:rPr>
+        <w:drawing>
+          <wp:inline distT="0" distB="0" distL="0" distR="0" wp14:anchorId="5CBA4C8C" wp14:editId="7AC7D989">
+            <wp:extent cx="5075647" cy="2745740"/>
+            <wp:effectExtent l="0" t="0" r="4445" b="0"/>
+            <wp:docPr id="2" name="Picture 2" descr="../../../Desktop/CPU.png"/>
+            <wp:cNvGraphicFramePr>
+              <a:graphicFrameLocks xmlns:a="http://schemas.openxmlformats.org/drawingml/2006/main" noChangeAspect="1"/>
+            </wp:cNvGraphicFramePr>
+            <a:graphic xmlns:a="http://schemas.openxmlformats.org/drawingml/2006/main">
+              <a:graphicData uri="http://schemas.openxmlformats.org/drawingml/2006/picture">
+                <pic:pic xmlns:pic="http://schemas.openxmlformats.org/drawingml/2006/picture">
+                  <pic:nvPicPr>
+                    <pic:cNvPr id="0" name="Picture 2" descr="../../../Desktop/CPU.png"/>
+                    <pic:cNvPicPr>
+                      <a:picLocks noChangeAspect="1" noChangeArrowheads="1"/>
+                    </pic:cNvPicPr>
+                  </pic:nvPicPr>
+                  <pic:blipFill>
+                    <a:blip r:embed="rId10">
+                      <a:extLst>
+                        <a:ext uri="{28A0092B-C50C-407E-A947-70E740481C1C}">
+                          <a14:useLocalDpi xmlns:a14="http://schemas.microsoft.com/office/drawing/2010/main" val="0"/>
+                        </a:ext>
+                      </a:extLst>
+                    </a:blip>
+                    <a:srcRect/>
+                    <a:stretch>
+                      <a:fillRect/>
+                    </a:stretch>
+                  </pic:blipFill>
+                  <pic:spPr bwMode="auto">
+                    <a:xfrm>
+                      <a:off x="0" y="0"/>
+                      <a:ext cx="5079531" cy="2747841"/>
+                    </a:xfrm>
+                    <a:prstGeom prst="rect">
+                      <a:avLst/>
+                    </a:prstGeom>
+                    <a:noFill/>
+                    <a:ln>
+                      <a:noFill/>
+                    </a:ln>
+                  </pic:spPr>
+                </pic:pic>
+              </a:graphicData>
+            </a:graphic>
+          </wp:inline>
+        </w:drawing>
+      </w:r>
+    </w:p>
+    <w:p/>
+    <w:p>
+      <w:pPr>
+        <w:jc w:val="center"/>
+      </w:pPr>
+      <w:r>
+        <w:t>CPU Class Node</w:t>
+      </w:r>
+    </w:p>
+    <w:p>
+      <w:pPr>
+        <w:jc w:val="center"/>
+      </w:pPr>
+    </w:p>
+    <w:p>
+      <w:pPr>
+        <w:jc w:val="right"/>
+      </w:pPr>
+      <w:r>
+        <w:rPr>
+          <w:noProof/>
+        </w:rPr>
+        <w:drawing>
+          <wp:inline distT="0" distB="0" distL="0" distR="0" wp14:anchorId="38579EC8" wp14:editId="7EAFAEE8">
+            <wp:extent cx="4998734" cy="2485242"/>
+            <wp:effectExtent l="0" t="0" r="5080" b="4445"/>
+            <wp:docPr id="3" name="Picture 3" descr="../../../Desktop/Instruction.png"/>
+            <wp:cNvGraphicFramePr>
+              <a:graphicFrameLocks xmlns:a="http://schemas.openxmlformats.org/drawingml/2006/main" noChangeAspect="1"/>
+            </wp:cNvGraphicFramePr>
+            <a:graphic xmlns:a="http://schemas.openxmlformats.org/drawingml/2006/main">
+              <a:graphicData uri="http://schemas.openxmlformats.org/drawingml/2006/picture">
+                <pic:pic xmlns:pic="http://schemas.openxmlformats.org/drawingml/2006/picture">
+                  <pic:nvPicPr>
+                    <pic:cNvPr id="0" name="Picture 3" descr="../../../Desktop/Instruction.png"/>
+                    <pic:cNvPicPr>
+                      <a:picLocks noChangeAspect="1" noChangeArrowheads="1"/>
+                    </pic:cNvPicPr>
+                  </pic:nvPicPr>
+                  <pic:blipFill>
+                    <a:blip r:embed="rId11" cstate="print">
+                      <a:extLst>
+                        <a:ext uri="{28A0092B-C50C-407E-A947-70E740481C1C}">
+                          <a14:useLocalDpi xmlns:a14="http://schemas.microsoft.com/office/drawing/2010/main" val="0"/>
+                        </a:ext>
+                      </a:extLst>
+                    </a:blip>
+                    <a:srcRect/>
+                    <a:stretch>
+                      <a:fillRect/>
+                    </a:stretch>
+                  </pic:blipFill>
+                  <pic:spPr bwMode="auto">
+                    <a:xfrm>
+                      <a:off x="0" y="0"/>
+                      <a:ext cx="5021312" cy="2496467"/>
+                    </a:xfrm>
+                    <a:prstGeom prst="rect">
+                      <a:avLst/>
+                    </a:prstGeom>
+                    <a:noFill/>
+                    <a:ln>
+                      <a:noFill/>
+                    </a:ln>
+                  </pic:spPr>
+                </pic:pic>
+              </a:graphicData>
+            </a:graphic>
+          </wp:inline>
+        </w:drawing>
+      </w:r>
+    </w:p>
+    <w:p/>
+    <w:p>
+      <w:pPr>
+        <w:jc w:val="center"/>
+      </w:pPr>
+      <w:r>
+        <w:t>Instruction Class Node</w:t>
+      </w:r>
+    </w:p>
+    <w:p/>
     <w:p>
       <w:pPr>
         <w:pStyle w:val="Heading3"/>
@@ -981,127 +1206,20 @@
     </w:p>
     <w:p>
       <w:pPr>
-        <w:spacing w:after="40"/>
+        <w:widowControl/>
+        <w:jc w:val="left"/>
         <w:rPr>
           <w:rFonts w:ascii="Times New Roman" w:eastAsiaTheme="majorEastAsia" w:hAnsi="Times New Roman" w:cs="Times New Roman"/>
-          <w:color w:val="000000" w:themeColor="text1"/>
+          <w:color w:val="2E74B5" w:themeColor="accent1" w:themeShade="BF"/>
           <w:sz w:val="24"/>
           <w:szCs w:val="26"/>
         </w:rPr>
       </w:pPr>
-    </w:p>
-    <w:p>
-      <w:pPr>
-        <w:spacing w:after="40"/>
-        <w:rPr>
-          <w:rFonts w:ascii="Times New Roman" w:eastAsiaTheme="majorEastAsia" w:hAnsi="Times New Roman" w:cs="Times New Roman"/>
-          <w:color w:val="000000" w:themeColor="text1"/>
-          <w:sz w:val="24"/>
-          <w:szCs w:val="26"/>
-        </w:rPr>
-      </w:pPr>
-    </w:p>
-    <w:p>
-      <w:pPr>
-        <w:spacing w:after="40"/>
-        <w:rPr>
-          <w:rFonts w:ascii="Times New Roman" w:eastAsiaTheme="majorEastAsia" w:hAnsi="Times New Roman" w:cs="Times New Roman"/>
-          <w:color w:val="000000" w:themeColor="text1"/>
-          <w:sz w:val="24"/>
-          <w:szCs w:val="26"/>
-        </w:rPr>
-      </w:pPr>
-    </w:p>
-    <w:p>
-      <w:pPr>
-        <w:spacing w:after="40"/>
-        <w:rPr>
-          <w:rFonts w:ascii="Times New Roman" w:eastAsiaTheme="majorEastAsia" w:hAnsi="Times New Roman" w:cs="Times New Roman"/>
-          <w:color w:val="000000" w:themeColor="text1"/>
-          <w:sz w:val="24"/>
-          <w:szCs w:val="26"/>
-        </w:rPr>
-      </w:pPr>
-    </w:p>
-    <w:p>
-      <w:pPr>
-        <w:spacing w:after="40"/>
-        <w:rPr>
-          <w:rFonts w:ascii="Times New Roman" w:eastAsiaTheme="majorEastAsia" w:hAnsi="Times New Roman" w:cs="Times New Roman"/>
-          <w:color w:val="000000" w:themeColor="text1"/>
-          <w:sz w:val="24"/>
-          <w:szCs w:val="26"/>
-        </w:rPr>
-      </w:pPr>
-    </w:p>
-    <w:p>
-      <w:pPr>
-        <w:spacing w:after="40"/>
-        <w:rPr>
-          <w:rFonts w:ascii="Times New Roman" w:eastAsiaTheme="majorEastAsia" w:hAnsi="Times New Roman" w:cs="Times New Roman"/>
-          <w:color w:val="000000" w:themeColor="text1"/>
-          <w:sz w:val="24"/>
-          <w:szCs w:val="26"/>
-        </w:rPr>
-      </w:pPr>
-    </w:p>
-    <w:p>
-      <w:pPr>
-        <w:spacing w:after="40"/>
-        <w:rPr>
-          <w:rFonts w:ascii="Times New Roman" w:eastAsiaTheme="majorEastAsia" w:hAnsi="Times New Roman" w:cs="Times New Roman"/>
-          <w:color w:val="000000" w:themeColor="text1"/>
-          <w:sz w:val="24"/>
-          <w:szCs w:val="26"/>
-        </w:rPr>
-      </w:pPr>
-    </w:p>
-    <w:p>
-      <w:pPr>
-        <w:spacing w:after="40"/>
-        <w:rPr>
-          <w:rFonts w:ascii="Times New Roman" w:eastAsiaTheme="majorEastAsia" w:hAnsi="Times New Roman" w:cs="Times New Roman"/>
-          <w:color w:val="000000" w:themeColor="text1"/>
-          <w:sz w:val="24"/>
-          <w:szCs w:val="26"/>
-        </w:rPr>
-      </w:pPr>
-    </w:p>
-    <w:p>
-      <w:pPr>
-        <w:widowControl/>
-        <w:jc w:val="left"/>
-        <w:rPr>
-          <w:rFonts w:ascii="Times New Roman" w:eastAsiaTheme="majorEastAsia" w:hAnsi="Times New Roman" w:cs="Times New Roman"/>
-          <w:color w:val="000000" w:themeColor="text1"/>
-          <w:sz w:val="24"/>
-          <w:szCs w:val="26"/>
-        </w:rPr>
-      </w:pPr>
-      <w:r>
-        <w:rPr>
-          <w:rFonts w:ascii="Times New Roman" w:eastAsiaTheme="majorEastAsia" w:hAnsi="Times New Roman" w:cs="Times New Roman"/>
-          <w:color w:val="000000" w:themeColor="text1"/>
-          <w:sz w:val="24"/>
-          <w:szCs w:val="26"/>
-        </w:rPr>
-        <w:br w:type="page"/>
-      </w:r>
-    </w:p>
-    <w:p>
-      <w:pPr>
-        <w:pStyle w:val="Heading2"/>
+      <w:r>
         <w:rPr>
           <w:rFonts w:ascii="Times New Roman" w:hAnsi="Times New Roman" w:cs="Times New Roman"/>
           <w:b/>
-          <w:sz w:val="28"/>
-          <w:u w:val="single"/>
-        </w:rPr>
-      </w:pPr>
-      <w:r>
-        <w:rPr>
-          <w:rFonts w:ascii="Times New Roman" w:hAnsi="Times New Roman" w:cs="Times New Roman"/>
-          <w:b/>
+          <w:color w:val="2E74B5" w:themeColor="accent1" w:themeShade="BF"/>
           <w:sz w:val="28"/>
           <w:u w:val="single"/>
         </w:rPr>
@@ -1977,470 +2095,8 @@
         </w:rPr>
       </w:pPr>
     </w:p>
-    <w:p>
-      <w:pPr>
-        <w:rPr>
-          <w:rFonts w:ascii="Times New Roman" w:hAnsi="Times New Roman" w:cs="Times New Roman"/>
-        </w:rPr>
-      </w:pPr>
-    </w:p>
-    <w:p>
-      <w:pPr>
-        <w:rPr>
-          <w:rFonts w:ascii="Times New Roman" w:hAnsi="Times New Roman" w:cs="Times New Roman"/>
-        </w:rPr>
-      </w:pPr>
-    </w:p>
-    <w:p>
-      <w:pPr>
-        <w:rPr>
-          <w:rFonts w:ascii="Times New Roman" w:hAnsi="Times New Roman" w:cs="Times New Roman"/>
-        </w:rPr>
-      </w:pPr>
-    </w:p>
-    <w:p>
-      <w:pPr>
-        <w:rPr>
-          <w:rFonts w:ascii="Times New Roman" w:hAnsi="Times New Roman" w:cs="Times New Roman"/>
-        </w:rPr>
-      </w:pPr>
-    </w:p>
-    <w:p>
-      <w:pPr>
-        <w:rPr>
-          <w:rFonts w:ascii="Times New Roman" w:hAnsi="Times New Roman" w:cs="Times New Roman"/>
-        </w:rPr>
-      </w:pPr>
-    </w:p>
-    <w:p>
-      <w:pPr>
-        <w:rPr>
-          <w:rFonts w:ascii="Times New Roman" w:hAnsi="Times New Roman" w:cs="Times New Roman"/>
-        </w:rPr>
-      </w:pPr>
-    </w:p>
-    <w:p>
-      <w:pPr>
-        <w:rPr>
-          <w:rFonts w:ascii="Times New Roman" w:hAnsi="Times New Roman" w:cs="Times New Roman"/>
-        </w:rPr>
-      </w:pPr>
-    </w:p>
-    <w:p>
-      <w:pPr>
-        <w:rPr>
-          <w:rFonts w:ascii="Times New Roman" w:hAnsi="Times New Roman" w:cs="Times New Roman"/>
-        </w:rPr>
-      </w:pPr>
-    </w:p>
-    <w:p>
-      <w:pPr>
-        <w:rPr>
-          <w:rFonts w:ascii="Times New Roman" w:hAnsi="Times New Roman" w:cs="Times New Roman"/>
-        </w:rPr>
-      </w:pPr>
-    </w:p>
-    <w:p>
-      <w:pPr>
-        <w:rPr>
-          <w:rFonts w:ascii="Times New Roman" w:hAnsi="Times New Roman" w:cs="Times New Roman"/>
-        </w:rPr>
-      </w:pPr>
-    </w:p>
-    <w:p>
-      <w:pPr>
-        <w:rPr>
-          <w:rFonts w:ascii="Times New Roman" w:hAnsi="Times New Roman" w:cs="Times New Roman"/>
-        </w:rPr>
-      </w:pPr>
-    </w:p>
-    <w:p>
-      <w:pPr>
-        <w:rPr>
-          <w:rFonts w:ascii="Times New Roman" w:hAnsi="Times New Roman" w:cs="Times New Roman"/>
-        </w:rPr>
-      </w:pPr>
-    </w:p>
-    <w:p>
-      <w:pPr>
-        <w:rPr>
-          <w:rFonts w:ascii="Times New Roman" w:hAnsi="Times New Roman" w:cs="Times New Roman"/>
-        </w:rPr>
-      </w:pPr>
-    </w:p>
-    <w:p>
-      <w:pPr>
-        <w:rPr>
-          <w:rFonts w:ascii="Times New Roman" w:hAnsi="Times New Roman" w:cs="Times New Roman"/>
-        </w:rPr>
-      </w:pPr>
-    </w:p>
-    <w:p>
-      <w:pPr>
-        <w:rPr>
-          <w:rFonts w:ascii="Times New Roman" w:hAnsi="Times New Roman" w:cs="Times New Roman"/>
-        </w:rPr>
-      </w:pPr>
-    </w:p>
-    <w:p>
-      <w:pPr>
-        <w:rPr>
-          <w:rFonts w:ascii="Times New Roman" w:hAnsi="Times New Roman" w:cs="Times New Roman"/>
-        </w:rPr>
-      </w:pPr>
-    </w:p>
-    <w:p>
-      <w:pPr>
-        <w:rPr>
-          <w:rFonts w:ascii="Times New Roman" w:hAnsi="Times New Roman" w:cs="Times New Roman"/>
-        </w:rPr>
-      </w:pPr>
-    </w:p>
-    <w:p>
-      <w:pPr>
-        <w:rPr>
-          <w:rFonts w:ascii="Times New Roman" w:hAnsi="Times New Roman" w:cs="Times New Roman"/>
-        </w:rPr>
-      </w:pPr>
-    </w:p>
-    <w:p>
-      <w:pPr>
-        <w:rPr>
-          <w:rFonts w:ascii="Times New Roman" w:hAnsi="Times New Roman" w:cs="Times New Roman"/>
-        </w:rPr>
-      </w:pPr>
-    </w:p>
-    <w:p>
-      <w:pPr>
-        <w:rPr>
-          <w:rFonts w:ascii="Times New Roman" w:hAnsi="Times New Roman" w:cs="Times New Roman"/>
-        </w:rPr>
-      </w:pPr>
-    </w:p>
-    <w:p>
-      <w:pPr>
-        <w:rPr>
-          <w:rFonts w:ascii="Times New Roman" w:hAnsi="Times New Roman" w:cs="Times New Roman"/>
-        </w:rPr>
-      </w:pPr>
-    </w:p>
-    <w:p>
-      <w:pPr>
-        <w:rPr>
-          <w:rFonts w:ascii="Times New Roman" w:hAnsi="Times New Roman" w:cs="Times New Roman"/>
-        </w:rPr>
-      </w:pPr>
-    </w:p>
-    <w:p>
-      <w:pPr>
-        <w:rPr>
-          <w:rFonts w:ascii="Times New Roman" w:hAnsi="Times New Roman" w:cs="Times New Roman"/>
-        </w:rPr>
-      </w:pPr>
-    </w:p>
-    <w:p>
-      <w:pPr>
-        <w:rPr>
-          <w:rFonts w:ascii="Times New Roman" w:hAnsi="Times New Roman" w:cs="Times New Roman"/>
-        </w:rPr>
-      </w:pPr>
-    </w:p>
-    <w:p>
-      <w:pPr>
-        <w:rPr>
-          <w:rFonts w:ascii="Times New Roman" w:hAnsi="Times New Roman" w:cs="Times New Roman"/>
-        </w:rPr>
-      </w:pPr>
-    </w:p>
-    <w:p>
-      <w:pPr>
-        <w:rPr>
-          <w:rFonts w:ascii="Times New Roman" w:hAnsi="Times New Roman" w:cs="Times New Roman"/>
-        </w:rPr>
-      </w:pPr>
-    </w:p>
-    <w:p>
-      <w:pPr>
-        <w:rPr>
-          <w:rFonts w:ascii="Times New Roman" w:hAnsi="Times New Roman" w:cs="Times New Roman"/>
-        </w:rPr>
-      </w:pPr>
-    </w:p>
-    <w:p>
-      <w:pPr>
-        <w:rPr>
-          <w:rFonts w:ascii="Times New Roman" w:hAnsi="Times New Roman" w:cs="Times New Roman"/>
-        </w:rPr>
-      </w:pPr>
-    </w:p>
-    <w:p>
-      <w:pPr>
-        <w:rPr>
-          <w:rFonts w:ascii="Times New Roman" w:hAnsi="Times New Roman" w:cs="Times New Roman"/>
-        </w:rPr>
-      </w:pPr>
-    </w:p>
-    <w:p>
-      <w:pPr>
-        <w:rPr>
-          <w:rFonts w:ascii="Times New Roman" w:hAnsi="Times New Roman" w:cs="Times New Roman"/>
-        </w:rPr>
-      </w:pPr>
-    </w:p>
-    <w:p>
-      <w:pPr>
-        <w:rPr>
-          <w:rFonts w:ascii="Times New Roman" w:hAnsi="Times New Roman" w:cs="Times New Roman"/>
-        </w:rPr>
-      </w:pPr>
-    </w:p>
-    <w:p>
-      <w:pPr>
-        <w:rPr>
-          <w:rFonts w:ascii="Times New Roman" w:hAnsi="Times New Roman" w:cs="Times New Roman"/>
-        </w:rPr>
-      </w:pPr>
-    </w:p>
-    <w:p>
-      <w:pPr>
-        <w:rPr>
-          <w:rFonts w:ascii="Times New Roman" w:hAnsi="Times New Roman" w:cs="Times New Roman"/>
-        </w:rPr>
-      </w:pPr>
-    </w:p>
-    <w:p>
-      <w:pPr>
-        <w:rPr>
-          <w:rFonts w:ascii="Times New Roman" w:hAnsi="Times New Roman" w:cs="Times New Roman"/>
-        </w:rPr>
-      </w:pPr>
-    </w:p>
-    <w:p>
-      <w:pPr>
-        <w:rPr>
-          <w:rFonts w:ascii="Times New Roman" w:hAnsi="Times New Roman" w:cs="Times New Roman"/>
-        </w:rPr>
-      </w:pPr>
-    </w:p>
-    <w:p>
-      <w:pPr>
-        <w:rPr>
-          <w:rFonts w:ascii="Times New Roman" w:hAnsi="Times New Roman" w:cs="Times New Roman"/>
-        </w:rPr>
-      </w:pPr>
-    </w:p>
-    <w:p>
-      <w:pPr>
-        <w:rPr>
-          <w:rFonts w:ascii="Times New Roman" w:hAnsi="Times New Roman" w:cs="Times New Roman"/>
-        </w:rPr>
-      </w:pPr>
-    </w:p>
-    <w:p>
-      <w:pPr>
-        <w:rPr>
-          <w:rFonts w:ascii="Times New Roman" w:hAnsi="Times New Roman" w:cs="Times New Roman"/>
-        </w:rPr>
-      </w:pPr>
-    </w:p>
-    <w:p>
-      <w:pPr>
-        <w:rPr>
-          <w:rFonts w:ascii="Times New Roman" w:hAnsi="Times New Roman" w:cs="Times New Roman"/>
-        </w:rPr>
-      </w:pPr>
-    </w:p>
-    <w:p>
-      <w:pPr>
-        <w:rPr>
-          <w:rFonts w:ascii="Times New Roman" w:hAnsi="Times New Roman" w:cs="Times New Roman"/>
-        </w:rPr>
-      </w:pPr>
-    </w:p>
-    <w:p>
-      <w:pPr>
-        <w:rPr>
-          <w:rFonts w:ascii="Times New Roman" w:hAnsi="Times New Roman" w:cs="Times New Roman"/>
-        </w:rPr>
-      </w:pPr>
-    </w:p>
-    <w:p>
-      <w:pPr>
-        <w:rPr>
-          <w:rFonts w:ascii="Times New Roman" w:hAnsi="Times New Roman" w:cs="Times New Roman"/>
-        </w:rPr>
-      </w:pPr>
-    </w:p>
-    <w:p>
-      <w:pPr>
-        <w:rPr>
-          <w:rFonts w:ascii="Times New Roman" w:hAnsi="Times New Roman" w:cs="Times New Roman"/>
-        </w:rPr>
-      </w:pPr>
-    </w:p>
-    <w:p>
-      <w:pPr>
-        <w:rPr>
-          <w:rFonts w:ascii="Times New Roman" w:hAnsi="Times New Roman" w:cs="Times New Roman"/>
-        </w:rPr>
-      </w:pPr>
-    </w:p>
-    <w:p>
-      <w:pPr>
-        <w:rPr>
-          <w:rFonts w:ascii="Times New Roman" w:hAnsi="Times New Roman" w:cs="Times New Roman"/>
-        </w:rPr>
-      </w:pPr>
-    </w:p>
-    <w:p>
-      <w:pPr>
-        <w:rPr>
-          <w:rFonts w:ascii="Times New Roman" w:hAnsi="Times New Roman" w:cs="Times New Roman"/>
-        </w:rPr>
-      </w:pPr>
-    </w:p>
-    <w:p>
-      <w:pPr>
-        <w:rPr>
-          <w:rFonts w:ascii="Times New Roman" w:hAnsi="Times New Roman" w:cs="Times New Roman"/>
-        </w:rPr>
-      </w:pPr>
-    </w:p>
-    <w:p>
-      <w:pPr>
-        <w:rPr>
-          <w:rFonts w:ascii="Times New Roman" w:hAnsi="Times New Roman" w:cs="Times New Roman"/>
-        </w:rPr>
-      </w:pPr>
-    </w:p>
-    <w:p>
-      <w:pPr>
-        <w:rPr>
-          <w:rFonts w:ascii="Times New Roman" w:hAnsi="Times New Roman" w:cs="Times New Roman"/>
-        </w:rPr>
-      </w:pPr>
-    </w:p>
-    <w:p>
-      <w:pPr>
-        <w:rPr>
-          <w:rFonts w:ascii="Times New Roman" w:hAnsi="Times New Roman" w:cs="Times New Roman"/>
-        </w:rPr>
-      </w:pPr>
-    </w:p>
-    <w:p>
-      <w:pPr>
-        <w:rPr>
-          <w:rFonts w:ascii="Times New Roman" w:hAnsi="Times New Roman" w:cs="Times New Roman"/>
-        </w:rPr>
-      </w:pPr>
-    </w:p>
-    <w:p>
-      <w:pPr>
-        <w:rPr>
-          <w:rFonts w:ascii="Times New Roman" w:hAnsi="Times New Roman" w:cs="Times New Roman"/>
-        </w:rPr>
-      </w:pPr>
-    </w:p>
-    <w:p>
-      <w:pPr>
-        <w:rPr>
-          <w:rFonts w:ascii="Times New Roman" w:hAnsi="Times New Roman" w:cs="Times New Roman"/>
-        </w:rPr>
-      </w:pPr>
-    </w:p>
-    <w:p>
-      <w:pPr>
-        <w:rPr>
-          <w:rFonts w:ascii="Times New Roman" w:hAnsi="Times New Roman" w:cs="Times New Roman"/>
-        </w:rPr>
-      </w:pPr>
-    </w:p>
-    <w:p>
-      <w:pPr>
-        <w:rPr>
-          <w:rFonts w:ascii="Times New Roman" w:hAnsi="Times New Roman" w:cs="Times New Roman"/>
-        </w:rPr>
-      </w:pPr>
-    </w:p>
-    <w:p>
-      <w:pPr>
-        <w:rPr>
-          <w:rFonts w:ascii="Times New Roman" w:hAnsi="Times New Roman" w:cs="Times New Roman"/>
-        </w:rPr>
-      </w:pPr>
-    </w:p>
-    <w:p>
-      <w:pPr>
-        <w:rPr>
-          <w:rFonts w:ascii="Times New Roman" w:hAnsi="Times New Roman" w:cs="Times New Roman"/>
-        </w:rPr>
-      </w:pPr>
-    </w:p>
-    <w:p>
-      <w:pPr>
-        <w:rPr>
-          <w:rFonts w:ascii="Times New Roman" w:hAnsi="Times New Roman" w:cs="Times New Roman"/>
-        </w:rPr>
-      </w:pPr>
-    </w:p>
-    <w:p>
-      <w:pPr>
-        <w:rPr>
-          <w:rFonts w:ascii="Times New Roman" w:hAnsi="Times New Roman" w:cs="Times New Roman"/>
-        </w:rPr>
-      </w:pPr>
-    </w:p>
-    <w:p>
-      <w:pPr>
-        <w:rPr>
-          <w:rFonts w:ascii="Times New Roman" w:hAnsi="Times New Roman" w:cs="Times New Roman"/>
-        </w:rPr>
-      </w:pPr>
-    </w:p>
-    <w:p>
-      <w:pPr>
-        <w:rPr>
-          <w:rFonts w:ascii="Times New Roman" w:hAnsi="Times New Roman" w:cs="Times New Roman"/>
-        </w:rPr>
-      </w:pPr>
-    </w:p>
-    <w:p>
-      <w:pPr>
-        <w:rPr>
-          <w:rFonts w:ascii="Times New Roman" w:hAnsi="Times New Roman" w:cs="Times New Roman"/>
-        </w:rPr>
-      </w:pPr>
-    </w:p>
-    <w:p>
-      <w:pPr>
-        <w:rPr>
-          <w:rFonts w:ascii="Times New Roman" w:hAnsi="Times New Roman" w:cs="Times New Roman"/>
-        </w:rPr>
-      </w:pPr>
-    </w:p>
-    <w:p>
-      <w:pPr>
-        <w:rPr>
-          <w:rFonts w:ascii="Times New Roman" w:hAnsi="Times New Roman" w:cs="Times New Roman"/>
-        </w:rPr>
-      </w:pPr>
-    </w:p>
-    <w:p>
-      <w:pPr>
-        <w:rPr>
-          <w:rFonts w:ascii="Times New Roman" w:hAnsi="Times New Roman" w:cs="Times New Roman"/>
-        </w:rPr>
-      </w:pPr>
-    </w:p>
-    <w:p>
-      <w:pPr>
-        <w:rPr>
-          <w:rFonts w:ascii="Times New Roman" w:hAnsi="Times New Roman" w:cs="Times New Roman"/>
-        </w:rPr>
-      </w:pPr>
-    </w:p>
     <w:sectPr>
-      <w:footerReference w:type="default" r:id="rId9"/>
+      <w:footerReference w:type="default" r:id="rId12"/>
       <w:pgSz w:w="11900" w:h="16840"/>
       <w:pgMar w:top="1440" w:right="1440" w:bottom="1440" w:left="1440" w:header="708" w:footer="708" w:gutter="0"/>
       <w:cols w:space="708"/>
@@ -2479,7 +2135,6 @@
       <w:rPr>
         <w:noProof/>
         <w:color w:val="5B9BD5" w:themeColor="accent1"/>
-        <w:lang w:eastAsia="en-US"/>
       </w:rPr>
       <mc:AlternateContent>
         <mc:Choice Requires="wps">
@@ -4936,7 +4591,7 @@
 </file>
 
 <file path=customXml/itemProps2.xml><?xml version="1.0" encoding="utf-8"?>
-<ds:datastoreItem xmlns:ds="http://schemas.openxmlformats.org/officeDocument/2006/customXml" ds:itemID="{24C80A24-A77F-3C48-882E-321307D1D79F}">
+<ds:datastoreItem xmlns:ds="http://schemas.openxmlformats.org/officeDocument/2006/customXml" ds:itemID="{8F6BA978-32E5-B44F-9895-A1E9386A0E49}">
   <ds:schemaRefs>
     <ds:schemaRef ds:uri="http://schemas.openxmlformats.org/officeDocument/2006/bibliography"/>
   </ds:schemaRefs>

</xml_diff>